<commit_message>
Timeline / Functionality and Requirements
</commit_message>
<xml_diff>
--- a/Planning Phase/Planning Phase.docx
+++ b/Planning Phase/Planning Phase.docx
@@ -17,7 +17,7 @@
     </w:p>
     <w:p>
       <w:r>
-        <w:t>Stop Date: 9/30/2015</w:t>
+        <w:t xml:space="preserve">Stop Date: </w:t>
       </w:r>
     </w:p>
     <w:p>
@@ -63,50 +63,69 @@
     </w:p>
     <w:p>
       <w:r>
-        <w:t>2. Login Phase</w:t>
-      </w:r>
-    </w:p>
-    <w:p>
-      <w:r>
-        <w:t>3. Setup Phase</w:t>
-      </w:r>
-    </w:p>
-    <w:p>
-      <w:r>
-        <w:t>4. Dashboard Phase</w:t>
-      </w:r>
-    </w:p>
-    <w:p>
-      <w:r>
-        <w:t>5. Add course Phase</w:t>
-      </w:r>
-    </w:p>
-    <w:p>
-      <w:r>
-        <w:t>6. Add round Phase</w:t>
-      </w:r>
-    </w:p>
-    <w:p>
-      <w:r>
-        <w:t>7. View Course Phase</w:t>
-      </w:r>
-    </w:p>
-    <w:p>
-      <w:r>
-        <w:t>8. View Round Phase</w:t>
-      </w:r>
-    </w:p>
-    <w:p>
-      <w:proofErr w:type="gramStart"/>
-      <w:r>
-        <w:t xml:space="preserve">9. </w:t>
-      </w:r>
-      <w:proofErr w:type="gramEnd"/>
-      <w:r>
-        <w:t>…</w:t>
+        <w:tab/>
+        <w:t>Planned Start: 9/1/2015</w:t>
+      </w:r>
+    </w:p>
+    <w:p>
+      <w:r>
+        <w:tab/>
+        <w:t>Start: 9/1/2015</w:t>
+      </w:r>
+    </w:p>
+    <w:p>
+      <w:r>
+        <w:tab/>
+        <w:t>Planned Stop: 9/30/2015</w:t>
+      </w:r>
+    </w:p>
+    <w:p>
+      <w:r>
+        <w:tab/>
+        <w:t xml:space="preserve">Stop: </w:t>
       </w:r>
       <w:bookmarkStart w:id="0" w:name="_GoBack"/>
       <w:bookmarkEnd w:id="0"/>
+    </w:p>
+    <w:p>
+      <w:r>
+        <w:t>2. Login Phase</w:t>
+      </w:r>
+    </w:p>
+    <w:p>
+      <w:r>
+        <w:t>3. Setup Phase</w:t>
+      </w:r>
+    </w:p>
+    <w:p>
+      <w:r>
+        <w:t>4. Dashboard Phase</w:t>
+      </w:r>
+    </w:p>
+    <w:p>
+      <w:r>
+        <w:t>5. Add course Phase</w:t>
+      </w:r>
+    </w:p>
+    <w:p>
+      <w:r>
+        <w:t>6. Add round Phase</w:t>
+      </w:r>
+    </w:p>
+    <w:p>
+      <w:r>
+        <w:t>7. View Course Phase</w:t>
+      </w:r>
+    </w:p>
+    <w:p>
+      <w:r>
+        <w:t>8. View Round Phase</w:t>
+      </w:r>
+    </w:p>
+    <w:p>
+      <w:r>
+        <w:t>9. …</w:t>
+      </w:r>
     </w:p>
     <w:p/>
     <w:p>

</xml_diff>

<commit_message>
Add close button to login
</commit_message>
<xml_diff>
--- a/Planning Phase/Planning Phase.docx
+++ b/Planning Phase/Planning Phase.docx
@@ -287,8 +287,6 @@
         <w:tab/>
         <w:t>Planned Stop: 5/30/2015</w:t>
       </w:r>
-      <w:bookmarkStart w:id="0" w:name="_GoBack"/>
-      <w:bookmarkEnd w:id="0"/>
     </w:p>
     <w:p>
       <w:r>
@@ -346,6 +344,24 @@
       </w:r>
       <w:r>
         <w:t xml:space="preserve"> 9:20 AM</w:t>
+      </w:r>
+    </w:p>
+    <w:p>
+      <w:r>
+        <w:t>Time: 1.2 h</w:t>
+      </w:r>
+      <w:bookmarkStart w:id="0" w:name="_GoBack"/>
+      <w:bookmarkEnd w:id="0"/>
+    </w:p>
+    <w:p>
+      <w:r>
+        <w:t>Start: 11:30 AM</w:t>
+      </w:r>
+    </w:p>
+    <w:p>
+      <w:r>
+        <w:lastRenderedPageBreak/>
+        <w:t xml:space="preserve">Stop: </w:t>
       </w:r>
     </w:p>
     <w:p>

</xml_diff>

<commit_message>
Page Research and Defining Project Scope
</commit_message>
<xml_diff>
--- a/Planning Phase/Planning Phase.docx
+++ b/Planning Phase/Planning Phase.docx
@@ -32,8 +32,6 @@
       <w:r>
         <w:t>1 Hour</w:t>
       </w:r>
-      <w:bookmarkStart w:id="0" w:name="_GoBack"/>
-      <w:bookmarkEnd w:id="0"/>
     </w:p>
     <w:p/>
     <w:p>
@@ -53,6 +51,8 @@
       <w:r>
         <w:t xml:space="preserve">Planning out timeline and details for the full project. </w:t>
       </w:r>
+      <w:bookmarkStart w:id="0" w:name="_GoBack"/>
+      <w:bookmarkEnd w:id="0"/>
     </w:p>
     <w:p/>
     <w:p>

</xml_diff>